<commit_message>
stata hw 1 finished
</commit_message>
<xml_diff>
--- a/Stata_Assignments/Stata_HW1/stataAssignment1_Glenn.docx
+++ b/Stata_Assignments/Stata_HW1/stataAssignment1_Glenn.docx
@@ -446,7 +446,7 @@
         </w:rPr>
         <w:t>(</w:t>
       </w:r>
-      <w:hyperlink r:id="rId5" w:history="1">
+      <w:hyperlink r:id="rId7" w:history="1">
         <w:r>
           <w:rPr>
             <w:rStyle w:val="Hyperlink"/>
@@ -1118,6 +1118,34 @@
     <w:p>
       <w:pPr>
         <w:pStyle w:val="NormalWeb"/>
+        <w:numPr>
+          <w:ilvl w:val="2"/>
+          <w:numId w:val="6"/>
+        </w:numPr>
+        <w:spacing w:before="0" w:beforeAutospacing="0" w:after="0" w:afterAutospacing="0"/>
+        <w:rPr>
+          <w:rFonts w:ascii="Segoe UI Semilight" w:hAnsi="Segoe UI Semilight" w:cs="Segoe UI Semilight"/>
+          <w:bCs/>
+        </w:rPr>
+      </w:pPr>
+      <w:r>
+        <w:rPr>
+          <w:rFonts w:ascii="Segoe UI Semilight" w:hAnsi="Segoe UI Semilight" w:cs="Segoe UI Semilight"/>
+          <w:bCs/>
+        </w:rPr>
+        <w:t>I think these variables are integers</w:t>
+      </w:r>
+      <w:r>
+        <w:rPr>
+          <w:rFonts w:ascii="Segoe UI Semilight" w:hAnsi="Segoe UI Semilight" w:cs="Segoe UI Semilight"/>
+          <w:bCs/>
+        </w:rPr>
+        <w:t>.</w:t>
+      </w:r>
+    </w:p>
+    <w:p>
+      <w:pPr>
+        <w:pStyle w:val="NormalWeb"/>
         <w:spacing w:before="0" w:beforeAutospacing="0" w:after="0" w:afterAutospacing="0"/>
         <w:ind w:left="1080"/>
         <w:rPr>
@@ -1410,6 +1438,27 @@
       <w:pPr>
         <w:pStyle w:val="NormalWeb"/>
         <w:numPr>
+          <w:ilvl w:val="3"/>
+          <w:numId w:val="6"/>
+        </w:numPr>
+        <w:spacing w:before="0" w:beforeAutospacing="0" w:after="0" w:afterAutospacing="0"/>
+        <w:rPr>
+          <w:rFonts w:ascii="Segoe UI Semilight" w:hAnsi="Segoe UI Semilight" w:cs="Segoe UI Semilight"/>
+          <w:bCs/>
+        </w:rPr>
+      </w:pPr>
+      <w:r>
+        <w:rPr>
+          <w:rFonts w:ascii="Segoe UI Semilight" w:hAnsi="Segoe UI Semilight" w:cs="Segoe UI Semilight"/>
+          <w:bCs/>
+        </w:rPr>
+        <w:t xml:space="preserve">For enroll month, enroll day, and enroll year, there are 20 values missing each. </w:t>
+      </w:r>
+    </w:p>
+    <w:p>
+      <w:pPr>
+        <w:pStyle w:val="NormalWeb"/>
+        <w:numPr>
           <w:ilvl w:val="2"/>
           <w:numId w:val="6"/>
         </w:numPr>
@@ -1464,6 +1513,27 @@
           <w:b/>
         </w:rPr>
         <w:t>)</w:t>
+      </w:r>
+    </w:p>
+    <w:p>
+      <w:pPr>
+        <w:pStyle w:val="NormalWeb"/>
+        <w:numPr>
+          <w:ilvl w:val="3"/>
+          <w:numId w:val="6"/>
+        </w:numPr>
+        <w:spacing w:before="0" w:beforeAutospacing="0" w:after="0" w:afterAutospacing="0"/>
+        <w:rPr>
+          <w:rFonts w:ascii="Segoe UI Semilight" w:hAnsi="Segoe UI Semilight" w:cs="Segoe UI Semilight"/>
+          <w:bCs/>
+        </w:rPr>
+      </w:pPr>
+      <w:r>
+        <w:rPr>
+          <w:rFonts w:ascii="Segoe UI Semilight" w:hAnsi="Segoe UI Semilight" w:cs="Segoe UI Semilight"/>
+          <w:bCs/>
+        </w:rPr>
+        <w:t>-1</w:t>
       </w:r>
     </w:p>
     <w:p>
@@ -1973,54 +2043,21 @@
       <w:pPr>
         <w:pStyle w:val="NormalWeb"/>
         <w:numPr>
-          <w:ilvl w:val="1"/>
-          <w:numId w:val="6"/>
+          <w:ilvl w:val="0"/>
+          <w:numId w:val="9"/>
         </w:numPr>
         <w:spacing w:before="0" w:beforeAutospacing="0" w:after="0" w:afterAutospacing="0"/>
-        <w:ind w:left="1080"/>
-        <w:rPr>
-          <w:rFonts w:ascii="Segoe UI Semilight" w:hAnsi="Segoe UI Semilight" w:cs="Segoe UI Semilight"/>
-        </w:rPr>
-      </w:pPr>
-      <w:r>
-        <w:rPr>
-          <w:rFonts w:ascii="Segoe UI Semilight" w:hAnsi="Segoe UI Semilight" w:cs="Segoe UI Semilight"/>
-        </w:rPr>
-        <w:t>What are the median and 95th percentile of years of education?</w:t>
-      </w:r>
-      <w:r>
-        <w:rPr>
-          <w:rFonts w:ascii="Segoe UI Semilight" w:hAnsi="Segoe UI Semilight" w:cs="Segoe UI Semilight"/>
-        </w:rPr>
-        <w:t xml:space="preserve"> </w:t>
-      </w:r>
-      <w:r>
-        <w:rPr>
-          <w:rFonts w:ascii="Segoe UI Semilight" w:hAnsi="Segoe UI Semilight" w:cs="Segoe UI Semilight"/>
-          <w:b/>
-        </w:rPr>
-        <w:t>(2</w:t>
-      </w:r>
-      <w:r>
-        <w:rPr>
-          <w:rFonts w:ascii="Segoe UI Semilight" w:hAnsi="Segoe UI Semilight" w:cs="Segoe UI Semilight"/>
-          <w:b/>
-        </w:rPr>
-        <w:t xml:space="preserve"> point</w:t>
-      </w:r>
-      <w:r>
-        <w:rPr>
-          <w:rFonts w:ascii="Segoe UI Semilight" w:hAnsi="Segoe UI Semilight" w:cs="Segoe UI Semilight"/>
-          <w:b/>
-        </w:rPr>
-        <w:t>s</w:t>
-      </w:r>
-      <w:r>
-        <w:rPr>
-          <w:rFonts w:ascii="Segoe UI Semilight" w:hAnsi="Segoe UI Semilight" w:cs="Segoe UI Semilight"/>
-          <w:b/>
-        </w:rPr>
-        <w:t>)</w:t>
+        <w:rPr>
+          <w:rFonts w:ascii="Segoe UI Semilight" w:hAnsi="Segoe UI Semilight" w:cs="Segoe UI Semilight"/>
+          <w:bCs/>
+        </w:rPr>
+      </w:pPr>
+      <w:r>
+        <w:rPr>
+          <w:rFonts w:ascii="Segoe UI Semilight" w:hAnsi="Segoe UI Semilight" w:cs="Segoe UI Semilight"/>
+          <w:bCs/>
+        </w:rPr>
+        <w:t xml:space="preserve">2.62% </w:t>
       </w:r>
     </w:p>
     <w:p>
@@ -2040,7 +2077,147 @@
         <w:rPr>
           <w:rFonts w:ascii="Segoe UI Semilight" w:hAnsi="Segoe UI Semilight" w:cs="Segoe UI Semilight"/>
         </w:rPr>
-        <w:t xml:space="preserve">What are the mean, standard deviation, and sample sizes for mother’s age in each of the five marital groups? </w:t>
+        <w:t>What are the median and 95th percentile of years of education?</w:t>
+      </w:r>
+      <w:r>
+        <w:rPr>
+          <w:rFonts w:ascii="Segoe UI Semilight" w:hAnsi="Segoe UI Semilight" w:cs="Segoe UI Semilight"/>
+        </w:rPr>
+        <w:t xml:space="preserve"> </w:t>
+      </w:r>
+      <w:r>
+        <w:rPr>
+          <w:rFonts w:ascii="Segoe UI Semilight" w:hAnsi="Segoe UI Semilight" w:cs="Segoe UI Semilight"/>
+          <w:b/>
+        </w:rPr>
+        <w:t>(2</w:t>
+      </w:r>
+      <w:r>
+        <w:rPr>
+          <w:rFonts w:ascii="Segoe UI Semilight" w:hAnsi="Segoe UI Semilight" w:cs="Segoe UI Semilight"/>
+          <w:b/>
+        </w:rPr>
+        <w:t xml:space="preserve"> point</w:t>
+      </w:r>
+      <w:r>
+        <w:rPr>
+          <w:rFonts w:ascii="Segoe UI Semilight" w:hAnsi="Segoe UI Semilight" w:cs="Segoe UI Semilight"/>
+          <w:b/>
+        </w:rPr>
+        <w:t>s</w:t>
+      </w:r>
+      <w:r>
+        <w:rPr>
+          <w:rFonts w:ascii="Segoe UI Semilight" w:hAnsi="Segoe UI Semilight" w:cs="Segoe UI Semilight"/>
+          <w:b/>
+        </w:rPr>
+        <w:t>)</w:t>
+      </w:r>
+    </w:p>
+    <w:p>
+      <w:pPr>
+        <w:pStyle w:val="NormalWeb"/>
+        <w:numPr>
+          <w:ilvl w:val="2"/>
+          <w:numId w:val="6"/>
+        </w:numPr>
+        <w:spacing w:before="0" w:beforeAutospacing="0" w:after="0" w:afterAutospacing="0"/>
+        <w:rPr>
+          <w:rFonts w:ascii="Segoe UI Semilight" w:hAnsi="Segoe UI Semilight" w:cs="Segoe UI Semilight"/>
+          <w:bCs/>
+        </w:rPr>
+      </w:pPr>
+      <w:r>
+        <w:rPr>
+          <w:rFonts w:ascii="Segoe UI Semilight" w:hAnsi="Segoe UI Semilight" w:cs="Segoe UI Semilight"/>
+          <w:bCs/>
+        </w:rPr>
+        <w:t xml:space="preserve">Median: </w:t>
+      </w:r>
+      <w:r>
+        <w:rPr>
+          <w:rFonts w:ascii="Segoe UI Semilight" w:hAnsi="Segoe UI Semilight" w:cs="Segoe UI Semilight"/>
+          <w:bCs/>
+        </w:rPr>
+        <w:t>12 years</w:t>
+      </w:r>
+    </w:p>
+    <w:p>
+      <w:pPr>
+        <w:pStyle w:val="NormalWeb"/>
+        <w:numPr>
+          <w:ilvl w:val="2"/>
+          <w:numId w:val="6"/>
+        </w:numPr>
+        <w:spacing w:before="0" w:beforeAutospacing="0" w:after="0" w:afterAutospacing="0"/>
+        <w:rPr>
+          <w:rFonts w:ascii="Segoe UI Semilight" w:hAnsi="Segoe UI Semilight" w:cs="Segoe UI Semilight"/>
+          <w:bCs/>
+        </w:rPr>
+      </w:pPr>
+      <w:r>
+        <w:rPr>
+          <w:rFonts w:ascii="Segoe UI Semilight" w:hAnsi="Segoe UI Semilight" w:cs="Segoe UI Semilight"/>
+          <w:bCs/>
+        </w:rPr>
+        <w:t>95</w:t>
+      </w:r>
+      <w:r>
+        <w:rPr>
+          <w:rFonts w:ascii="Segoe UI Semilight" w:hAnsi="Segoe UI Semilight" w:cs="Segoe UI Semilight"/>
+          <w:bCs/>
+          <w:vertAlign w:val="superscript"/>
+        </w:rPr>
+        <w:t>th</w:t>
+      </w:r>
+      <w:r>
+        <w:rPr>
+          <w:rFonts w:ascii="Segoe UI Semilight" w:hAnsi="Segoe UI Semilight" w:cs="Segoe UI Semilight"/>
+          <w:bCs/>
+        </w:rPr>
+        <w:t xml:space="preserve"> percentile:</w:t>
+      </w:r>
+      <w:r>
+        <w:rPr>
+          <w:rFonts w:ascii="Segoe UI Semilight" w:hAnsi="Segoe UI Semilight" w:cs="Segoe UI Semilight"/>
+          <w:bCs/>
+        </w:rPr>
+        <w:t xml:space="preserve"> 15 years</w:t>
+      </w:r>
+    </w:p>
+    <w:p>
+      <w:pPr>
+        <w:pStyle w:val="NormalWeb"/>
+        <w:numPr>
+          <w:ilvl w:val="1"/>
+          <w:numId w:val="6"/>
+        </w:numPr>
+        <w:spacing w:before="0" w:beforeAutospacing="0" w:after="0" w:afterAutospacing="0"/>
+        <w:ind w:left="1080"/>
+        <w:rPr>
+          <w:rFonts w:ascii="Segoe UI Semilight" w:hAnsi="Segoe UI Semilight" w:cs="Segoe UI Semilight"/>
+        </w:rPr>
+      </w:pPr>
+      <w:r>
+        <w:rPr>
+          <w:rFonts w:ascii="Segoe UI Semilight" w:hAnsi="Segoe UI Semilight" w:cs="Segoe UI Semilight"/>
+        </w:rPr>
+        <w:lastRenderedPageBreak/>
+        <w:t xml:space="preserve">What </w:t>
+      </w:r>
+      <w:proofErr w:type="gramStart"/>
+      <w:r>
+        <w:rPr>
+          <w:rFonts w:ascii="Segoe UI Semilight" w:hAnsi="Segoe UI Semilight" w:cs="Segoe UI Semilight"/>
+        </w:rPr>
+        <w:t>are</w:t>
+      </w:r>
+      <w:proofErr w:type="gramEnd"/>
+      <w:r>
+        <w:rPr>
+          <w:rFonts w:ascii="Segoe UI Semilight" w:hAnsi="Segoe UI Semilight" w:cs="Segoe UI Semilight"/>
+        </w:rPr>
+        <w:t xml:space="preserve"> the mean, standard deviation, and sample sizes for mother’s age in each of the five marital groups? </w:t>
       </w:r>
       <w:r>
         <w:rPr>
@@ -2076,6 +2253,306 @@
           <w:b/>
         </w:rPr>
         <w:t>)</w:t>
+      </w:r>
+    </w:p>
+    <w:p>
+      <w:pPr>
+        <w:pStyle w:val="NormalWeb"/>
+        <w:ind w:left="2160"/>
+        <w:rPr>
+          <w:rFonts w:ascii="Segoe UI Semilight" w:hAnsi="Segoe UI Semilight" w:cs="Segoe UI Semilight"/>
+        </w:rPr>
+      </w:pPr>
+      <w:r>
+        <w:rPr>
+          <w:rFonts w:ascii="Segoe UI Semilight" w:hAnsi="Segoe UI Semilight" w:cs="Segoe UI Semilight"/>
+        </w:rPr>
+        <w:t xml:space="preserve"> </w:t>
+      </w:r>
+      <w:proofErr w:type="spellStart"/>
+      <w:r>
+        <w:rPr>
+          <w:rFonts w:ascii="Segoe UI Semilight" w:hAnsi="Segoe UI Semilight" w:cs="Segoe UI Semilight"/>
+        </w:rPr>
+        <w:t>marstat</w:t>
+      </w:r>
+      <w:proofErr w:type="spellEnd"/>
+      <w:r>
+        <w:rPr>
+          <w:rFonts w:ascii="Segoe UI Semilight" w:hAnsi="Segoe UI Semilight" w:cs="Segoe UI Semilight"/>
+        </w:rPr>
+        <w:t xml:space="preserve"> |         N      Mean        SD</w:t>
+      </w:r>
+    </w:p>
+    <w:p>
+      <w:pPr>
+        <w:pStyle w:val="NormalWeb"/>
+        <w:ind w:left="2160"/>
+        <w:rPr>
+          <w:rFonts w:ascii="Segoe UI Semilight" w:hAnsi="Segoe UI Semilight" w:cs="Segoe UI Semilight"/>
+        </w:rPr>
+      </w:pPr>
+      <w:r>
+        <w:rPr>
+          <w:rFonts w:ascii="Segoe UI Semilight" w:hAnsi="Segoe UI Semilight" w:cs="Segoe UI Semilight"/>
+        </w:rPr>
+        <w:t>---------+------------------------------</w:t>
+      </w:r>
+    </w:p>
+    <w:p>
+      <w:pPr>
+        <w:pStyle w:val="NormalWeb"/>
+        <w:ind w:left="2160"/>
+        <w:rPr>
+          <w:rFonts w:ascii="Segoe UI Semilight" w:hAnsi="Segoe UI Semilight" w:cs="Segoe UI Semilight"/>
+        </w:rPr>
+      </w:pPr>
+      <w:r>
+        <w:rPr>
+          <w:rFonts w:ascii="Segoe UI Semilight" w:hAnsi="Segoe UI Semilight" w:cs="Segoe UI Semilight"/>
+        </w:rPr>
+        <w:t xml:space="preserve">      </w:t>
+      </w:r>
+      <w:r>
+        <w:rPr>
+          <w:rFonts w:ascii="Segoe UI Semilight" w:hAnsi="Segoe UI Semilight" w:cs="Segoe UI Semilight"/>
+        </w:rPr>
+        <w:t xml:space="preserve">    </w:t>
+      </w:r>
+      <w:r>
+        <w:rPr>
+          <w:rFonts w:ascii="Segoe UI Semilight" w:hAnsi="Segoe UI Semilight" w:cs="Segoe UI Semilight"/>
+        </w:rPr>
+        <w:t xml:space="preserve"> 1 |      </w:t>
+      </w:r>
+      <w:proofErr w:type="gramStart"/>
+      <w:r>
+        <w:rPr>
+          <w:rFonts w:ascii="Segoe UI Semilight" w:hAnsi="Segoe UI Semilight" w:cs="Segoe UI Semilight"/>
+        </w:rPr>
+        <w:t>5698  25.29853</w:t>
+      </w:r>
+      <w:proofErr w:type="gramEnd"/>
+      <w:r>
+        <w:rPr>
+          <w:rFonts w:ascii="Segoe UI Semilight" w:hAnsi="Segoe UI Semilight" w:cs="Segoe UI Semilight"/>
+        </w:rPr>
+        <w:t xml:space="preserve">   5.49711</w:t>
+      </w:r>
+    </w:p>
+    <w:p>
+      <w:pPr>
+        <w:pStyle w:val="NormalWeb"/>
+        <w:ind w:left="2160"/>
+        <w:rPr>
+          <w:rFonts w:ascii="Segoe UI Semilight" w:hAnsi="Segoe UI Semilight" w:cs="Segoe UI Semilight"/>
+        </w:rPr>
+      </w:pPr>
+      <w:r>
+        <w:rPr>
+          <w:rFonts w:ascii="Segoe UI Semilight" w:hAnsi="Segoe UI Semilight" w:cs="Segoe UI Semilight"/>
+        </w:rPr>
+        <w:t xml:space="preserve">  </w:t>
+      </w:r>
+      <w:r>
+        <w:rPr>
+          <w:rFonts w:ascii="Segoe UI Semilight" w:hAnsi="Segoe UI Semilight" w:cs="Segoe UI Semilight"/>
+        </w:rPr>
+        <w:t xml:space="preserve">   </w:t>
+      </w:r>
+      <w:r>
+        <w:rPr>
+          <w:rFonts w:ascii="Segoe UI Semilight" w:hAnsi="Segoe UI Semilight" w:cs="Segoe UI Semilight"/>
+        </w:rPr>
+        <w:t xml:space="preserve">     2 |      </w:t>
+      </w:r>
+      <w:proofErr w:type="gramStart"/>
+      <w:r>
+        <w:rPr>
+          <w:rFonts w:ascii="Segoe UI Semilight" w:hAnsi="Segoe UI Semilight" w:cs="Segoe UI Semilight"/>
+        </w:rPr>
+        <w:t>1205  27.15685</w:t>
+      </w:r>
+      <w:proofErr w:type="gramEnd"/>
+      <w:r>
+        <w:rPr>
+          <w:rFonts w:ascii="Segoe UI Semilight" w:hAnsi="Segoe UI Semilight" w:cs="Segoe UI Semilight"/>
+        </w:rPr>
+        <w:t xml:space="preserve">  5.395131</w:t>
+      </w:r>
+    </w:p>
+    <w:p>
+      <w:pPr>
+        <w:pStyle w:val="NormalWeb"/>
+        <w:ind w:left="2160"/>
+        <w:rPr>
+          <w:rFonts w:ascii="Segoe UI Semilight" w:hAnsi="Segoe UI Semilight" w:cs="Segoe UI Semilight"/>
+        </w:rPr>
+      </w:pPr>
+      <w:r>
+        <w:rPr>
+          <w:rFonts w:ascii="Segoe UI Semilight" w:hAnsi="Segoe UI Semilight" w:cs="Segoe UI Semilight"/>
+        </w:rPr>
+        <w:t xml:space="preserve">  </w:t>
+      </w:r>
+      <w:r>
+        <w:rPr>
+          <w:rFonts w:ascii="Segoe UI Semilight" w:hAnsi="Segoe UI Semilight" w:cs="Segoe UI Semilight"/>
+        </w:rPr>
+        <w:t xml:space="preserve">   </w:t>
+      </w:r>
+      <w:r>
+        <w:rPr>
+          <w:rFonts w:ascii="Segoe UI Semilight" w:hAnsi="Segoe UI Semilight" w:cs="Segoe UI Semilight"/>
+        </w:rPr>
+        <w:t xml:space="preserve">     3 |       </w:t>
+      </w:r>
+      <w:proofErr w:type="gramStart"/>
+      <w:r>
+        <w:rPr>
+          <w:rFonts w:ascii="Segoe UI Semilight" w:hAnsi="Segoe UI Semilight" w:cs="Segoe UI Semilight"/>
+        </w:rPr>
+        <w:t>811  27.81504</w:t>
+      </w:r>
+      <w:proofErr w:type="gramEnd"/>
+      <w:r>
+        <w:rPr>
+          <w:rFonts w:ascii="Segoe UI Semilight" w:hAnsi="Segoe UI Semilight" w:cs="Segoe UI Semilight"/>
+        </w:rPr>
+        <w:t xml:space="preserve">   5.32456</w:t>
+      </w:r>
+    </w:p>
+    <w:p>
+      <w:pPr>
+        <w:pStyle w:val="NormalWeb"/>
+        <w:ind w:left="2160"/>
+        <w:rPr>
+          <w:rFonts w:ascii="Segoe UI Semilight" w:hAnsi="Segoe UI Semilight" w:cs="Segoe UI Semilight"/>
+        </w:rPr>
+      </w:pPr>
+      <w:r>
+        <w:rPr>
+          <w:rFonts w:ascii="Segoe UI Semilight" w:hAnsi="Segoe UI Semilight" w:cs="Segoe UI Semilight"/>
+        </w:rPr>
+        <w:t xml:space="preserve">  </w:t>
+      </w:r>
+      <w:r>
+        <w:rPr>
+          <w:rFonts w:ascii="Segoe UI Semilight" w:hAnsi="Segoe UI Semilight" w:cs="Segoe UI Semilight"/>
+        </w:rPr>
+        <w:t xml:space="preserve">   </w:t>
+      </w:r>
+      <w:r>
+        <w:rPr>
+          <w:rFonts w:ascii="Segoe UI Semilight" w:hAnsi="Segoe UI Semilight" w:cs="Segoe UI Semilight"/>
+        </w:rPr>
+        <w:t xml:space="preserve">     4 |        </w:t>
+      </w:r>
+      <w:proofErr w:type="gramStart"/>
+      <w:r>
+        <w:rPr>
+          <w:rFonts w:ascii="Segoe UI Semilight" w:hAnsi="Segoe UI Semilight" w:cs="Segoe UI Semilight"/>
+        </w:rPr>
+        <w:t>58  30.17241</w:t>
+      </w:r>
+      <w:proofErr w:type="gramEnd"/>
+      <w:r>
+        <w:rPr>
+          <w:rFonts w:ascii="Segoe UI Semilight" w:hAnsi="Segoe UI Semilight" w:cs="Segoe UI Semilight"/>
+        </w:rPr>
+        <w:t xml:space="preserve">  5.089163</w:t>
+      </w:r>
+    </w:p>
+    <w:p>
+      <w:pPr>
+        <w:pStyle w:val="NormalWeb"/>
+        <w:ind w:left="2160"/>
+        <w:rPr>
+          <w:rFonts w:ascii="Segoe UI Semilight" w:hAnsi="Segoe UI Semilight" w:cs="Segoe UI Semilight"/>
+        </w:rPr>
+      </w:pPr>
+      <w:r>
+        <w:rPr>
+          <w:rFonts w:ascii="Segoe UI Semilight" w:hAnsi="Segoe UI Semilight" w:cs="Segoe UI Semilight"/>
+        </w:rPr>
+        <w:t xml:space="preserve"> </w:t>
+      </w:r>
+      <w:r>
+        <w:rPr>
+          <w:rFonts w:ascii="Segoe UI Semilight" w:hAnsi="Segoe UI Semilight" w:cs="Segoe UI Semilight"/>
+        </w:rPr>
+        <w:t xml:space="preserve">   </w:t>
+      </w:r>
+      <w:r>
+        <w:rPr>
+          <w:rFonts w:ascii="Segoe UI Semilight" w:hAnsi="Segoe UI Semilight" w:cs="Segoe UI Semilight"/>
+        </w:rPr>
+        <w:t xml:space="preserve">      5 |      </w:t>
+      </w:r>
+      <w:proofErr w:type="gramStart"/>
+      <w:r>
+        <w:rPr>
+          <w:rFonts w:ascii="Segoe UI Semilight" w:hAnsi="Segoe UI Semilight" w:cs="Segoe UI Semilight"/>
+        </w:rPr>
+        <w:t>5495  22.11265</w:t>
+      </w:r>
+      <w:proofErr w:type="gramEnd"/>
+      <w:r>
+        <w:rPr>
+          <w:rFonts w:ascii="Segoe UI Semilight" w:hAnsi="Segoe UI Semilight" w:cs="Segoe UI Semilight"/>
+        </w:rPr>
+        <w:t xml:space="preserve">  4.648772</w:t>
+      </w:r>
+    </w:p>
+    <w:p>
+      <w:pPr>
+        <w:pStyle w:val="NormalWeb"/>
+        <w:ind w:left="2160"/>
+        <w:rPr>
+          <w:rFonts w:ascii="Segoe UI Semilight" w:hAnsi="Segoe UI Semilight" w:cs="Segoe UI Semilight"/>
+        </w:rPr>
+      </w:pPr>
+      <w:r>
+        <w:rPr>
+          <w:rFonts w:ascii="Segoe UI Semilight" w:hAnsi="Segoe UI Semilight" w:cs="Segoe UI Semilight"/>
+        </w:rPr>
+        <w:t>---------+------------------------------</w:t>
+      </w:r>
+    </w:p>
+    <w:p>
+      <w:pPr>
+        <w:pStyle w:val="NormalWeb"/>
+        <w:spacing w:before="0" w:beforeAutospacing="0" w:after="0" w:afterAutospacing="0"/>
+        <w:ind w:left="2160"/>
+        <w:rPr>
+          <w:rFonts w:ascii="Segoe UI Semilight" w:hAnsi="Segoe UI Semilight" w:cs="Segoe UI Semilight"/>
+        </w:rPr>
+      </w:pPr>
+      <w:r>
+        <w:rPr>
+          <w:rFonts w:ascii="Segoe UI Semilight" w:hAnsi="Segoe UI Semilight" w:cs="Segoe UI Semilight"/>
+        </w:rPr>
+        <w:t xml:space="preserve"> </w:t>
+      </w:r>
+      <w:r>
+        <w:rPr>
+          <w:rFonts w:ascii="Segoe UI Semilight" w:hAnsi="Segoe UI Semilight" w:cs="Segoe UI Semilight"/>
+        </w:rPr>
+        <w:t xml:space="preserve">   Total |     </w:t>
+      </w:r>
+      <w:proofErr w:type="gramStart"/>
+      <w:r>
+        <w:rPr>
+          <w:rFonts w:ascii="Segoe UI Semilight" w:hAnsi="Segoe UI Semilight" w:cs="Segoe UI Semilight"/>
+        </w:rPr>
+        <w:t>13267  24.32291</w:t>
+      </w:r>
+      <w:proofErr w:type="gramEnd"/>
+      <w:r>
+        <w:rPr>
+          <w:rFonts w:ascii="Segoe UI Semilight" w:hAnsi="Segoe UI Semilight" w:cs="Segoe UI Semilight"/>
+        </w:rPr>
+        <w:t xml:space="preserve">  5.519797</w:t>
       </w:r>
     </w:p>
     <w:p>
@@ -2181,8 +2658,68 @@
         <w:t>)</w:t>
       </w:r>
     </w:p>
-    <w:p/>
+    <w:p>
+      <w:pPr>
+        <w:pStyle w:val="ListParagraph"/>
+        <w:numPr>
+          <w:ilvl w:val="0"/>
+          <w:numId w:val="10"/>
+        </w:numPr>
+      </w:pPr>
+      <w:r>
+        <w:t>9170101</w:t>
+      </w:r>
+    </w:p>
+    <w:p>
+      <w:pPr>
+        <w:pStyle w:val="ListParagraph"/>
+        <w:numPr>
+          <w:ilvl w:val="0"/>
+          <w:numId w:val="10"/>
+        </w:numPr>
+      </w:pPr>
+      <w:r>
+        <w:t>9293903</w:t>
+      </w:r>
+    </w:p>
+    <w:p>
+      <w:pPr>
+        <w:pStyle w:val="ListParagraph"/>
+        <w:numPr>
+          <w:ilvl w:val="0"/>
+          <w:numId w:val="10"/>
+        </w:numPr>
+      </w:pPr>
+      <w:r>
+        <w:t>1276203</w:t>
+      </w:r>
+    </w:p>
+    <w:p>
+      <w:pPr>
+        <w:pStyle w:val="ListParagraph"/>
+        <w:numPr>
+          <w:ilvl w:val="0"/>
+          <w:numId w:val="10"/>
+        </w:numPr>
+      </w:pPr>
+      <w:r>
+        <w:t>3214103</w:t>
+      </w:r>
+    </w:p>
+    <w:p>
+      <w:pPr>
+        <w:pStyle w:val="ListParagraph"/>
+        <w:numPr>
+          <w:ilvl w:val="0"/>
+          <w:numId w:val="10"/>
+        </w:numPr>
+      </w:pPr>
+      <w:r>
+        <w:t>9145905</w:t>
+      </w:r>
+    </w:p>
     <w:sectPr>
+      <w:headerReference w:type="default" r:id="rId8"/>
       <w:pgSz w:w="12240" w:h="15840"/>
       <w:pgMar w:top="1440" w:right="1440" w:bottom="1440" w:left="1440" w:header="720" w:footer="720" w:gutter="0"/>
       <w:cols w:space="720"/>
@@ -2192,9 +2729,196 @@
 </w:document>
 </file>
 
+<file path=word/endnotes.xml><?xml version="1.0" encoding="utf-8"?>
+<w:endnotes xmlns:wpc="http://schemas.microsoft.com/office/word/2010/wordprocessingCanvas" xmlns:cx="http://schemas.microsoft.com/office/drawing/2014/chartex" xmlns:cx1="http://schemas.microsoft.com/office/drawing/2015/9/8/chartex" xmlns:cx2="http://schemas.microsoft.com/office/drawing/2015/10/21/chartex" xmlns:cx3="http://schemas.microsoft.com/office/drawing/2016/5/9/chartex" xmlns:cx4="http://schemas.microsoft.com/office/drawing/2016/5/10/chartex" xmlns:cx5="http://schemas.microsoft.com/office/drawing/2016/5/11/chartex" xmlns:cx6="http://schemas.microsoft.com/office/drawing/2016/5/12/chartex" xmlns:cx7="http://schemas.microsoft.com/office/drawing/2016/5/13/chartex" xmlns:cx8="http://schemas.microsoft.com/office/drawing/2016/5/14/chartex" xmlns:mc="http://schemas.openxmlformats.org/markup-compatibility/2006" xmlns:aink="http://schemas.microsoft.com/office/drawing/2016/ink" xmlns:am3d="http://schemas.microsoft.com/office/drawing/2017/model3d" xmlns:o="urn:schemas-microsoft-com:office:office" xmlns:oel="http://schemas.microsoft.com/office/2019/extlst" xmlns:r="http://schemas.openxmlformats.org/officeDocument/2006/relationships" xmlns:m="http://schemas.openxmlformats.org/officeDocument/2006/math" xmlns:v="urn:schemas-microsoft-com:vml" xmlns:wp14="http://schemas.microsoft.com/office/word/2010/wordprocessingDrawing" xmlns:wp="http://schemas.openxmlformats.org/drawingml/2006/wordprocessingDrawing" xmlns:w10="urn:schemas-microsoft-com:office:word" xmlns:w="http://schemas.openxmlformats.org/wordprocessingml/2006/main" xmlns:w14="http://schemas.microsoft.com/office/word/2010/wordml" xmlns:w15="http://schemas.microsoft.com/office/word/2012/wordml" xmlns:w16cex="http://schemas.microsoft.com/office/word/2018/wordml/cex" xmlns:w16cid="http://schemas.microsoft.com/office/word/2016/wordml/cid" xmlns:w16="http://schemas.microsoft.com/office/word/2018/wordml" xmlns:w16sdtdh="http://schemas.microsoft.com/office/word/2020/wordml/sdtdatahash" xmlns:w16se="http://schemas.microsoft.com/office/word/2015/wordml/symex" xmlns:wpg="http://schemas.microsoft.com/office/word/2010/wordprocessingGroup" xmlns:wpi="http://schemas.microsoft.com/office/word/2010/wordprocessingInk" xmlns:wne="http://schemas.microsoft.com/office/word/2006/wordml" xmlns:wps="http://schemas.microsoft.com/office/word/2010/wordprocessingShape" mc:Ignorable="w14 w15 w16se w16cid w16 w16cex w16sdtdh wp14">
+  <w:endnote w:type="separator" w:id="-1">
+    <w:p>
+      <w:r>
+        <w:separator/>
+      </w:r>
+    </w:p>
+  </w:endnote>
+  <w:endnote w:type="continuationSeparator" w:id="0">
+    <w:p>
+      <w:r>
+        <w:continuationSeparator/>
+      </w:r>
+    </w:p>
+  </w:endnote>
+</w:endnotes>
+</file>
+
+<file path=word/footnotes.xml><?xml version="1.0" encoding="utf-8"?>
+<w:footnotes xmlns:wpc="http://schemas.microsoft.com/office/word/2010/wordprocessingCanvas" xmlns:cx="http://schemas.microsoft.com/office/drawing/2014/chartex" xmlns:cx1="http://schemas.microsoft.com/office/drawing/2015/9/8/chartex" xmlns:cx2="http://schemas.microsoft.com/office/drawing/2015/10/21/chartex" xmlns:cx3="http://schemas.microsoft.com/office/drawing/2016/5/9/chartex" xmlns:cx4="http://schemas.microsoft.com/office/drawing/2016/5/10/chartex" xmlns:cx5="http://schemas.microsoft.com/office/drawing/2016/5/11/chartex" xmlns:cx6="http://schemas.microsoft.com/office/drawing/2016/5/12/chartex" xmlns:cx7="http://schemas.microsoft.com/office/drawing/2016/5/13/chartex" xmlns:cx8="http://schemas.microsoft.com/office/drawing/2016/5/14/chartex" xmlns:mc="http://schemas.openxmlformats.org/markup-compatibility/2006" xmlns:aink="http://schemas.microsoft.com/office/drawing/2016/ink" xmlns:am3d="http://schemas.microsoft.com/office/drawing/2017/model3d" xmlns:o="urn:schemas-microsoft-com:office:office" xmlns:oel="http://schemas.microsoft.com/office/2019/extlst" xmlns:r="http://schemas.openxmlformats.org/officeDocument/2006/relationships" xmlns:m="http://schemas.openxmlformats.org/officeDocument/2006/math" xmlns:v="urn:schemas-microsoft-com:vml" xmlns:wp14="http://schemas.microsoft.com/office/word/2010/wordprocessingDrawing" xmlns:wp="http://schemas.openxmlformats.org/drawingml/2006/wordprocessingDrawing" xmlns:w10="urn:schemas-microsoft-com:office:word" xmlns:w="http://schemas.openxmlformats.org/wordprocessingml/2006/main" xmlns:w14="http://schemas.microsoft.com/office/word/2010/wordml" xmlns:w15="http://schemas.microsoft.com/office/word/2012/wordml" xmlns:w16cex="http://schemas.microsoft.com/office/word/2018/wordml/cex" xmlns:w16cid="http://schemas.microsoft.com/office/word/2016/wordml/cid" xmlns:w16="http://schemas.microsoft.com/office/word/2018/wordml" xmlns:w16sdtdh="http://schemas.microsoft.com/office/word/2020/wordml/sdtdatahash" xmlns:w16se="http://schemas.microsoft.com/office/word/2015/wordml/symex" xmlns:wpg="http://schemas.microsoft.com/office/word/2010/wordprocessingGroup" xmlns:wpi="http://schemas.microsoft.com/office/word/2010/wordprocessingInk" xmlns:wne="http://schemas.microsoft.com/office/word/2006/wordml" xmlns:wps="http://schemas.microsoft.com/office/word/2010/wordprocessingShape" mc:Ignorable="w14 w15 w16se w16cid w16 w16cex w16sdtdh wp14">
+  <w:footnote w:type="separator" w:id="-1">
+    <w:p>
+      <w:r>
+        <w:separator/>
+      </w:r>
+    </w:p>
+  </w:footnote>
+  <w:footnote w:type="continuationSeparator" w:id="0">
+    <w:p>
+      <w:r>
+        <w:continuationSeparator/>
+      </w:r>
+    </w:p>
+  </w:footnote>
+</w:footnotes>
+</file>
+
+<file path=word/header1.xml><?xml version="1.0" encoding="utf-8"?>
+<w:hdr xmlns:wpc="http://schemas.microsoft.com/office/word/2010/wordprocessingCanvas" xmlns:cx="http://schemas.microsoft.com/office/drawing/2014/chartex" xmlns:cx1="http://schemas.microsoft.com/office/drawing/2015/9/8/chartex" xmlns:cx2="http://schemas.microsoft.com/office/drawing/2015/10/21/chartex" xmlns:cx3="http://schemas.microsoft.com/office/drawing/2016/5/9/chartex" xmlns:cx4="http://schemas.microsoft.com/office/drawing/2016/5/10/chartex" xmlns:cx5="http://schemas.microsoft.com/office/drawing/2016/5/11/chartex" xmlns:cx6="http://schemas.microsoft.com/office/drawing/2016/5/12/chartex" xmlns:cx7="http://schemas.microsoft.com/office/drawing/2016/5/13/chartex" xmlns:cx8="http://schemas.microsoft.com/office/drawing/2016/5/14/chartex" xmlns:mc="http://schemas.openxmlformats.org/markup-compatibility/2006" xmlns:aink="http://schemas.microsoft.com/office/drawing/2016/ink" xmlns:am3d="http://schemas.microsoft.com/office/drawing/2017/model3d" xmlns:o="urn:schemas-microsoft-com:office:office" xmlns:oel="http://schemas.microsoft.com/office/2019/extlst" xmlns:r="http://schemas.openxmlformats.org/officeDocument/2006/relationships" xmlns:m="http://schemas.openxmlformats.org/officeDocument/2006/math" xmlns:v="urn:schemas-microsoft-com:vml" xmlns:wp14="http://schemas.microsoft.com/office/word/2010/wordprocessingDrawing" xmlns:wp="http://schemas.openxmlformats.org/drawingml/2006/wordprocessingDrawing" xmlns:w10="urn:schemas-microsoft-com:office:word" xmlns:w="http://schemas.openxmlformats.org/wordprocessingml/2006/main" xmlns:w14="http://schemas.microsoft.com/office/word/2010/wordml" xmlns:w15="http://schemas.microsoft.com/office/word/2012/wordml" xmlns:w16cex="http://schemas.microsoft.com/office/word/2018/wordml/cex" xmlns:w16cid="http://schemas.microsoft.com/office/word/2016/wordml/cid" xmlns:w16="http://schemas.microsoft.com/office/word/2018/wordml" xmlns:w16sdtdh="http://schemas.microsoft.com/office/word/2020/wordml/sdtdatahash" xmlns:w16se="http://schemas.microsoft.com/office/word/2015/wordml/symex" xmlns:wpg="http://schemas.microsoft.com/office/word/2010/wordprocessingGroup" xmlns:wpi="http://schemas.microsoft.com/office/word/2010/wordprocessingInk" xmlns:wne="http://schemas.microsoft.com/office/word/2006/wordml" xmlns:wps="http://schemas.microsoft.com/office/word/2010/wordprocessingShape" mc:Ignorable="w14 w15 w16se w16cid w16 w16cex w16sdtdh wp14">
+  <w:p>
+    <w:pPr>
+      <w:pStyle w:val="Header"/>
+      <w:jc w:val="right"/>
+    </w:pPr>
+    <w:r>
+      <w:t>Susan Glenn</w:t>
+    </w:r>
+  </w:p>
+  <w:p>
+    <w:pPr>
+      <w:pStyle w:val="Header"/>
+      <w:jc w:val="right"/>
+    </w:pPr>
+    <w:r>
+      <w:t>Epi 510</w:t>
+    </w:r>
+  </w:p>
+  <w:p>
+    <w:pPr>
+      <w:pStyle w:val="Header"/>
+      <w:jc w:val="center"/>
+    </w:pPr>
+    <w:r>
+      <w:tab/>
+    </w:r>
+    <w:r>
+      <w:tab/>
+      <w:t>November 13, 2022</w:t>
+    </w:r>
+  </w:p>
+</w:hdr>
+</file>
+
 <file path=word/numbering.xml><?xml version="1.0" encoding="utf-8"?>
 <w:numbering xmlns:wpc="http://schemas.microsoft.com/office/word/2010/wordprocessingCanvas" xmlns:cx="http://schemas.microsoft.com/office/drawing/2014/chartex" xmlns:cx1="http://schemas.microsoft.com/office/drawing/2015/9/8/chartex" xmlns:cx2="http://schemas.microsoft.com/office/drawing/2015/10/21/chartex" xmlns:cx3="http://schemas.microsoft.com/office/drawing/2016/5/9/chartex" xmlns:cx4="http://schemas.microsoft.com/office/drawing/2016/5/10/chartex" xmlns:cx5="http://schemas.microsoft.com/office/drawing/2016/5/11/chartex" xmlns:cx6="http://schemas.microsoft.com/office/drawing/2016/5/12/chartex" xmlns:cx7="http://schemas.microsoft.com/office/drawing/2016/5/13/chartex" xmlns:cx8="http://schemas.microsoft.com/office/drawing/2016/5/14/chartex" xmlns:mc="http://schemas.openxmlformats.org/markup-compatibility/2006" xmlns:aink="http://schemas.microsoft.com/office/drawing/2016/ink" xmlns:am3d="http://schemas.microsoft.com/office/drawing/2017/model3d" xmlns:o="urn:schemas-microsoft-com:office:office" xmlns:oel="http://schemas.microsoft.com/office/2019/extlst" xmlns:r="http://schemas.openxmlformats.org/officeDocument/2006/relationships" xmlns:m="http://schemas.openxmlformats.org/officeDocument/2006/math" xmlns:v="urn:schemas-microsoft-com:vml" xmlns:wp14="http://schemas.microsoft.com/office/word/2010/wordprocessingDrawing" xmlns:wp="http://schemas.openxmlformats.org/drawingml/2006/wordprocessingDrawing" xmlns:w10="urn:schemas-microsoft-com:office:word" xmlns:w="http://schemas.openxmlformats.org/wordprocessingml/2006/main" xmlns:w14="http://schemas.microsoft.com/office/word/2010/wordml" xmlns:w15="http://schemas.microsoft.com/office/word/2012/wordml" xmlns:w16cex="http://schemas.microsoft.com/office/word/2018/wordml/cex" xmlns:w16cid="http://schemas.microsoft.com/office/word/2016/wordml/cid" xmlns:w16="http://schemas.microsoft.com/office/word/2018/wordml" xmlns:w16sdtdh="http://schemas.microsoft.com/office/word/2020/wordml/sdtdatahash" xmlns:w16se="http://schemas.microsoft.com/office/word/2015/wordml/symex" xmlns:wpg="http://schemas.microsoft.com/office/word/2010/wordprocessingGroup" xmlns:wpi="http://schemas.microsoft.com/office/word/2010/wordprocessingInk" xmlns:wne="http://schemas.microsoft.com/office/word/2006/wordml" xmlns:wps="http://schemas.microsoft.com/office/word/2010/wordprocessingShape" mc:Ignorable="w14 w15 w16se w16cid w16 w16cex w16sdtdh wp14">
   <w:abstractNum w:abstractNumId="0" w15:restartNumberingAfterBreak="0">
+    <w:nsid w:val="01943856"/>
+    <w:multiLevelType w:val="hybridMultilevel"/>
+    <w:tmpl w:val="D7F8FD12"/>
+    <w:lvl w:ilvl="0" w:tplc="04090001">
+      <w:start w:val="1"/>
+      <w:numFmt w:val="bullet"/>
+      <w:lvlText w:val=""/>
+      <w:lvlJc w:val="left"/>
+      <w:pPr>
+        <w:ind w:left="2520" w:hanging="360"/>
+      </w:pPr>
+      <w:rPr>
+        <w:rFonts w:ascii="Symbol" w:hAnsi="Symbol" w:hint="default"/>
+      </w:rPr>
+    </w:lvl>
+    <w:lvl w:ilvl="1" w:tplc="04090003" w:tentative="1">
+      <w:start w:val="1"/>
+      <w:numFmt w:val="bullet"/>
+      <w:lvlText w:val="o"/>
+      <w:lvlJc w:val="left"/>
+      <w:pPr>
+        <w:ind w:left="3240" w:hanging="360"/>
+      </w:pPr>
+      <w:rPr>
+        <w:rFonts w:ascii="Courier New" w:hAnsi="Courier New" w:cs="Courier New" w:hint="default"/>
+      </w:rPr>
+    </w:lvl>
+    <w:lvl w:ilvl="2" w:tplc="04090005" w:tentative="1">
+      <w:start w:val="1"/>
+      <w:numFmt w:val="bullet"/>
+      <w:lvlText w:val=""/>
+      <w:lvlJc w:val="left"/>
+      <w:pPr>
+        <w:ind w:left="3960" w:hanging="360"/>
+      </w:pPr>
+      <w:rPr>
+        <w:rFonts w:ascii="Wingdings" w:hAnsi="Wingdings" w:hint="default"/>
+      </w:rPr>
+    </w:lvl>
+    <w:lvl w:ilvl="3" w:tplc="04090001" w:tentative="1">
+      <w:start w:val="1"/>
+      <w:numFmt w:val="bullet"/>
+      <w:lvlText w:val=""/>
+      <w:lvlJc w:val="left"/>
+      <w:pPr>
+        <w:ind w:left="4680" w:hanging="360"/>
+      </w:pPr>
+      <w:rPr>
+        <w:rFonts w:ascii="Symbol" w:hAnsi="Symbol" w:hint="default"/>
+      </w:rPr>
+    </w:lvl>
+    <w:lvl w:ilvl="4" w:tplc="04090003" w:tentative="1">
+      <w:start w:val="1"/>
+      <w:numFmt w:val="bullet"/>
+      <w:lvlText w:val="o"/>
+      <w:lvlJc w:val="left"/>
+      <w:pPr>
+        <w:ind w:left="5400" w:hanging="360"/>
+      </w:pPr>
+      <w:rPr>
+        <w:rFonts w:ascii="Courier New" w:hAnsi="Courier New" w:cs="Courier New" w:hint="default"/>
+      </w:rPr>
+    </w:lvl>
+    <w:lvl w:ilvl="5" w:tplc="04090005" w:tentative="1">
+      <w:start w:val="1"/>
+      <w:numFmt w:val="bullet"/>
+      <w:lvlText w:val=""/>
+      <w:lvlJc w:val="left"/>
+      <w:pPr>
+        <w:ind w:left="6120" w:hanging="360"/>
+      </w:pPr>
+      <w:rPr>
+        <w:rFonts w:ascii="Wingdings" w:hAnsi="Wingdings" w:hint="default"/>
+      </w:rPr>
+    </w:lvl>
+    <w:lvl w:ilvl="6" w:tplc="04090001" w:tentative="1">
+      <w:start w:val="1"/>
+      <w:numFmt w:val="bullet"/>
+      <w:lvlText w:val=""/>
+      <w:lvlJc w:val="left"/>
+      <w:pPr>
+        <w:ind w:left="6840" w:hanging="360"/>
+      </w:pPr>
+      <w:rPr>
+        <w:rFonts w:ascii="Symbol" w:hAnsi="Symbol" w:hint="default"/>
+      </w:rPr>
+    </w:lvl>
+    <w:lvl w:ilvl="7" w:tplc="04090003" w:tentative="1">
+      <w:start w:val="1"/>
+      <w:numFmt w:val="bullet"/>
+      <w:lvlText w:val="o"/>
+      <w:lvlJc w:val="left"/>
+      <w:pPr>
+        <w:ind w:left="7560" w:hanging="360"/>
+      </w:pPr>
+      <w:rPr>
+        <w:rFonts w:ascii="Courier New" w:hAnsi="Courier New" w:cs="Courier New" w:hint="default"/>
+      </w:rPr>
+    </w:lvl>
+    <w:lvl w:ilvl="8" w:tplc="04090005" w:tentative="1">
+      <w:start w:val="1"/>
+      <w:numFmt w:val="bullet"/>
+      <w:lvlText w:val=""/>
+      <w:lvlJc w:val="left"/>
+      <w:pPr>
+        <w:ind w:left="8280" w:hanging="360"/>
+      </w:pPr>
+      <w:rPr>
+        <w:rFonts w:ascii="Wingdings" w:hAnsi="Wingdings" w:hint="default"/>
+      </w:rPr>
+    </w:lvl>
+  </w:abstractNum>
+  <w:abstractNum w:abstractNumId="1" w15:restartNumberingAfterBreak="0">
     <w:nsid w:val="0E35447C"/>
     <w:multiLevelType w:val="hybridMultilevel"/>
     <w:tmpl w:val="FF4E12B0"/>
@@ -2306,7 +3030,7 @@
       </w:rPr>
     </w:lvl>
   </w:abstractNum>
-  <w:abstractNum w:abstractNumId="1" w15:restartNumberingAfterBreak="0">
+  <w:abstractNum w:abstractNumId="2" w15:restartNumberingAfterBreak="0">
     <w:nsid w:val="211F66E1"/>
     <w:multiLevelType w:val="hybridMultilevel"/>
     <w:tmpl w:val="3792436C"/>
@@ -2419,7 +3143,7 @@
       </w:rPr>
     </w:lvl>
   </w:abstractNum>
-  <w:abstractNum w:abstractNumId="2" w15:restartNumberingAfterBreak="0">
+  <w:abstractNum w:abstractNumId="3" w15:restartNumberingAfterBreak="0">
     <w:nsid w:val="26694177"/>
     <w:multiLevelType w:val="hybridMultilevel"/>
     <w:tmpl w:val="4E5CB8D4"/>
@@ -2505,7 +3229,7 @@
       </w:pPr>
     </w:lvl>
   </w:abstractNum>
-  <w:abstractNum w:abstractNumId="3" w15:restartNumberingAfterBreak="0">
+  <w:abstractNum w:abstractNumId="4" w15:restartNumberingAfterBreak="0">
     <w:nsid w:val="29A30D13"/>
     <w:multiLevelType w:val="hybridMultilevel"/>
     <w:tmpl w:val="5036BB8A"/>
@@ -2597,7 +3321,120 @@
       </w:pPr>
     </w:lvl>
   </w:abstractNum>
-  <w:abstractNum w:abstractNumId="4" w15:restartNumberingAfterBreak="0">
+  <w:abstractNum w:abstractNumId="5" w15:restartNumberingAfterBreak="0">
+    <w:nsid w:val="2FC549D9"/>
+    <w:multiLevelType w:val="hybridMultilevel"/>
+    <w:tmpl w:val="9342EFF0"/>
+    <w:lvl w:ilvl="0" w:tplc="04090001">
+      <w:start w:val="1"/>
+      <w:numFmt w:val="bullet"/>
+      <w:lvlText w:val=""/>
+      <w:lvlJc w:val="left"/>
+      <w:pPr>
+        <w:ind w:left="720" w:hanging="360"/>
+      </w:pPr>
+      <w:rPr>
+        <w:rFonts w:ascii="Symbol" w:hAnsi="Symbol" w:hint="default"/>
+      </w:rPr>
+    </w:lvl>
+    <w:lvl w:ilvl="1" w:tplc="04090003" w:tentative="1">
+      <w:start w:val="1"/>
+      <w:numFmt w:val="bullet"/>
+      <w:lvlText w:val="o"/>
+      <w:lvlJc w:val="left"/>
+      <w:pPr>
+        <w:ind w:left="1440" w:hanging="360"/>
+      </w:pPr>
+      <w:rPr>
+        <w:rFonts w:ascii="Courier New" w:hAnsi="Courier New" w:cs="Courier New" w:hint="default"/>
+      </w:rPr>
+    </w:lvl>
+    <w:lvl w:ilvl="2" w:tplc="04090005" w:tentative="1">
+      <w:start w:val="1"/>
+      <w:numFmt w:val="bullet"/>
+      <w:lvlText w:val=""/>
+      <w:lvlJc w:val="left"/>
+      <w:pPr>
+        <w:ind w:left="2160" w:hanging="360"/>
+      </w:pPr>
+      <w:rPr>
+        <w:rFonts w:ascii="Wingdings" w:hAnsi="Wingdings" w:hint="default"/>
+      </w:rPr>
+    </w:lvl>
+    <w:lvl w:ilvl="3" w:tplc="04090001" w:tentative="1">
+      <w:start w:val="1"/>
+      <w:numFmt w:val="bullet"/>
+      <w:lvlText w:val=""/>
+      <w:lvlJc w:val="left"/>
+      <w:pPr>
+        <w:ind w:left="2880" w:hanging="360"/>
+      </w:pPr>
+      <w:rPr>
+        <w:rFonts w:ascii="Symbol" w:hAnsi="Symbol" w:hint="default"/>
+      </w:rPr>
+    </w:lvl>
+    <w:lvl w:ilvl="4" w:tplc="04090003" w:tentative="1">
+      <w:start w:val="1"/>
+      <w:numFmt w:val="bullet"/>
+      <w:lvlText w:val="o"/>
+      <w:lvlJc w:val="left"/>
+      <w:pPr>
+        <w:ind w:left="3600" w:hanging="360"/>
+      </w:pPr>
+      <w:rPr>
+        <w:rFonts w:ascii="Courier New" w:hAnsi="Courier New" w:cs="Courier New" w:hint="default"/>
+      </w:rPr>
+    </w:lvl>
+    <w:lvl w:ilvl="5" w:tplc="04090005" w:tentative="1">
+      <w:start w:val="1"/>
+      <w:numFmt w:val="bullet"/>
+      <w:lvlText w:val=""/>
+      <w:lvlJc w:val="left"/>
+      <w:pPr>
+        <w:ind w:left="4320" w:hanging="360"/>
+      </w:pPr>
+      <w:rPr>
+        <w:rFonts w:ascii="Wingdings" w:hAnsi="Wingdings" w:hint="default"/>
+      </w:rPr>
+    </w:lvl>
+    <w:lvl w:ilvl="6" w:tplc="04090001" w:tentative="1">
+      <w:start w:val="1"/>
+      <w:numFmt w:val="bullet"/>
+      <w:lvlText w:val=""/>
+      <w:lvlJc w:val="left"/>
+      <w:pPr>
+        <w:ind w:left="5040" w:hanging="360"/>
+      </w:pPr>
+      <w:rPr>
+        <w:rFonts w:ascii="Symbol" w:hAnsi="Symbol" w:hint="default"/>
+      </w:rPr>
+    </w:lvl>
+    <w:lvl w:ilvl="7" w:tplc="04090003" w:tentative="1">
+      <w:start w:val="1"/>
+      <w:numFmt w:val="bullet"/>
+      <w:lvlText w:val="o"/>
+      <w:lvlJc w:val="left"/>
+      <w:pPr>
+        <w:ind w:left="5760" w:hanging="360"/>
+      </w:pPr>
+      <w:rPr>
+        <w:rFonts w:ascii="Courier New" w:hAnsi="Courier New" w:cs="Courier New" w:hint="default"/>
+      </w:rPr>
+    </w:lvl>
+    <w:lvl w:ilvl="8" w:tplc="04090005" w:tentative="1">
+      <w:start w:val="1"/>
+      <w:numFmt w:val="bullet"/>
+      <w:lvlText w:val=""/>
+      <w:lvlJc w:val="left"/>
+      <w:pPr>
+        <w:ind w:left="6480" w:hanging="360"/>
+      </w:pPr>
+      <w:rPr>
+        <w:rFonts w:ascii="Wingdings" w:hAnsi="Wingdings" w:hint="default"/>
+      </w:rPr>
+    </w:lvl>
+  </w:abstractNum>
+  <w:abstractNum w:abstractNumId="6" w15:restartNumberingAfterBreak="0">
     <w:nsid w:val="48AC37FB"/>
     <w:multiLevelType w:val="hybridMultilevel"/>
     <w:tmpl w:val="954CFBEC"/>
@@ -2710,7 +3547,7 @@
       </w:rPr>
     </w:lvl>
   </w:abstractNum>
-  <w:abstractNum w:abstractNumId="5" w15:restartNumberingAfterBreak="0">
+  <w:abstractNum w:abstractNumId="7" w15:restartNumberingAfterBreak="0">
     <w:nsid w:val="4FBB7860"/>
     <w:multiLevelType w:val="hybridMultilevel"/>
     <w:tmpl w:val="4E7AFF18"/>
@@ -2802,7 +3639,7 @@
       </w:pPr>
     </w:lvl>
   </w:abstractNum>
-  <w:abstractNum w:abstractNumId="6" w15:restartNumberingAfterBreak="0">
+  <w:abstractNum w:abstractNumId="8" w15:restartNumberingAfterBreak="0">
     <w:nsid w:val="51324054"/>
     <w:multiLevelType w:val="hybridMultilevel"/>
     <w:tmpl w:val="11DA143C"/>
@@ -2894,7 +3731,7 @@
       </w:pPr>
     </w:lvl>
   </w:abstractNum>
-  <w:abstractNum w:abstractNumId="7" w15:restartNumberingAfterBreak="0">
+  <w:abstractNum w:abstractNumId="9" w15:restartNumberingAfterBreak="0">
     <w:nsid w:val="712B3CA0"/>
     <w:multiLevelType w:val="hybridMultilevel"/>
     <w:tmpl w:val="70C485D0"/>
@@ -2987,28 +3824,34 @@
     </w:lvl>
   </w:abstractNum>
   <w:num w:numId="1" w16cid:durableId="1451240010">
+    <w:abstractNumId w:val="8"/>
+  </w:num>
+  <w:num w:numId="2" w16cid:durableId="496117038">
+    <w:abstractNumId w:val="2"/>
+  </w:num>
+  <w:num w:numId="3" w16cid:durableId="1039473971">
+    <w:abstractNumId w:val="1"/>
+  </w:num>
+  <w:num w:numId="4" w16cid:durableId="1175801325">
+    <w:abstractNumId w:val="4"/>
+  </w:num>
+  <w:num w:numId="5" w16cid:durableId="1262687223">
     <w:abstractNumId w:val="6"/>
   </w:num>
-  <w:num w:numId="2" w16cid:durableId="496117038">
-    <w:abstractNumId w:val="1"/>
+  <w:num w:numId="6" w16cid:durableId="105347881">
+    <w:abstractNumId w:val="7"/>
   </w:num>
-  <w:num w:numId="3" w16cid:durableId="1039473971">
+  <w:num w:numId="7" w16cid:durableId="1299608949">
+    <w:abstractNumId w:val="3"/>
+  </w:num>
+  <w:num w:numId="8" w16cid:durableId="173226222">
+    <w:abstractNumId w:val="9"/>
+  </w:num>
+  <w:num w:numId="9" w16cid:durableId="1616475984">
     <w:abstractNumId w:val="0"/>
   </w:num>
-  <w:num w:numId="4" w16cid:durableId="1175801325">
-    <w:abstractNumId w:val="3"/>
-  </w:num>
-  <w:num w:numId="5" w16cid:durableId="1262687223">
-    <w:abstractNumId w:val="4"/>
-  </w:num>
-  <w:num w:numId="6" w16cid:durableId="105347881">
+  <w:num w:numId="10" w16cid:durableId="698163206">
     <w:abstractNumId w:val="5"/>
-  </w:num>
-  <w:num w:numId="7" w16cid:durableId="1299608949">
-    <w:abstractNumId w:val="2"/>
-  </w:num>
-  <w:num w:numId="8" w16cid:durableId="173226222">
-    <w:abstractNumId w:val="7"/>
   </w:num>
 </w:numbering>
 </file>
@@ -3512,6 +4355,58 @@
       <w:u w:val="single"/>
     </w:rPr>
   </w:style>
+  <w:style w:type="paragraph" w:styleId="Header">
+    <w:name w:val="header"/>
+    <w:basedOn w:val="Normal"/>
+    <w:link w:val="HeaderChar"/>
+    <w:uiPriority w:val="99"/>
+    <w:unhideWhenUsed/>
+    <w:rsid w:val="00620AB0"/>
+    <w:pPr>
+      <w:tabs>
+        <w:tab w:val="center" w:pos="4680"/>
+        <w:tab w:val="right" w:pos="9360"/>
+      </w:tabs>
+    </w:pPr>
+  </w:style>
+  <w:style w:type="character" w:customStyle="1" w:styleId="HeaderChar">
+    <w:name w:val="Header Char"/>
+    <w:basedOn w:val="DefaultParagraphFont"/>
+    <w:link w:val="Header"/>
+    <w:uiPriority w:val="99"/>
+    <w:rsid w:val="00620AB0"/>
+    <w:rPr>
+      <w:rFonts w:ascii="Times New Roman" w:eastAsia="Times New Roman" w:hAnsi="Times New Roman" w:cs="Times New Roman"/>
+      <w:sz w:val="24"/>
+      <w:szCs w:val="24"/>
+    </w:rPr>
+  </w:style>
+  <w:style w:type="paragraph" w:styleId="Footer">
+    <w:name w:val="footer"/>
+    <w:basedOn w:val="Normal"/>
+    <w:link w:val="FooterChar"/>
+    <w:uiPriority w:val="99"/>
+    <w:unhideWhenUsed/>
+    <w:rsid w:val="00620AB0"/>
+    <w:pPr>
+      <w:tabs>
+        <w:tab w:val="center" w:pos="4680"/>
+        <w:tab w:val="right" w:pos="9360"/>
+      </w:tabs>
+    </w:pPr>
+  </w:style>
+  <w:style w:type="character" w:customStyle="1" w:styleId="FooterChar">
+    <w:name w:val="Footer Char"/>
+    <w:basedOn w:val="DefaultParagraphFont"/>
+    <w:link w:val="Footer"/>
+    <w:uiPriority w:val="99"/>
+    <w:rsid w:val="00620AB0"/>
+    <w:rPr>
+      <w:rFonts w:ascii="Times New Roman" w:eastAsia="Times New Roman" w:hAnsi="Times New Roman" w:cs="Times New Roman"/>
+      <w:sz w:val="24"/>
+      <w:szCs w:val="24"/>
+    </w:rPr>
+  </w:style>
 </w:styles>
 </file>
 

</xml_diff>